<commit_message>
correct note of JavaScript DOM编程艺术.docx
</commit_message>
<xml_diff>
--- a/JavaScript DOM编程艺术.docx
+++ b/JavaScript DOM编程艺术.docx
@@ -56,7 +56,14 @@
           <w:rFonts w:hint="eastAsia"/>
           <w:szCs w:val="21"/>
         </w:rPr>
-        <w:t>不是一项新技术，二十描述HTML、CSS和JavaScript技术组合的术语。</w:t>
+        <w:t>不是一项新技术，而是</w:t>
+      </w:r>
+      <w:r>
+        <w:rPr>
+          <w:rFonts w:hint="eastAsia"/>
+          <w:szCs w:val="21"/>
+        </w:rPr>
+        <w:t>描述HTML、CSS和JavaScript技术组合的术语。</w:t>
       </w:r>
     </w:p>
     <w:p>
@@ -305,10 +312,13 @@
       <w:r>
         <w:rPr>
           <w:rFonts w:hint="eastAsia"/>
+          <w:color w:val="FF0000"/>
           <w:szCs w:val="21"/>
         </w:rPr>
         <w:t>可以养成一个习惯，将变量名用下划线来表示，函数名用驼峰命名法命名</w:t>
       </w:r>
+      <w:bookmarkStart w:id="0" w:name="_GoBack"/>
+      <w:bookmarkEnd w:id="0"/>
     </w:p>
     <w:p>
       <w:pPr>
@@ -7815,7 +7825,6 @@
       <w:pPr>
         <w:spacing w:line="360" w:lineRule="auto"/>
         <w:rPr>
-          <w:rFonts w:hint="eastAsia"/>
           <w:szCs w:val="21"/>
         </w:rPr>
       </w:pPr>
@@ -8757,7 +8766,6 @@
         <w:spacing w:line="360" w:lineRule="auto"/>
         <w:ind w:left="360" w:firstLineChars="0" w:firstLine="0"/>
         <w:rPr>
-          <w:rFonts w:hint="eastAsia"/>
           <w:szCs w:val="21"/>
         </w:rPr>
       </w:pPr>
@@ -8979,7 +8987,6 @@
         <w:spacing w:line="360" w:lineRule="auto"/>
         <w:ind w:left="360" w:firstLineChars="0" w:firstLine="0"/>
         <w:rPr>
-          <w:rFonts w:hint="eastAsia"/>
           <w:szCs w:val="21"/>
         </w:rPr>
       </w:pPr>
@@ -9155,7 +9162,6 @@
         <w:spacing w:line="360" w:lineRule="auto"/>
         <w:ind w:left="360" w:firstLineChars="0" w:firstLine="0"/>
         <w:rPr>
-          <w:rFonts w:hint="eastAsia"/>
           <w:szCs w:val="21"/>
         </w:rPr>
       </w:pPr>
@@ -9317,7 +9323,6 @@
         <w:spacing w:line="360" w:lineRule="auto"/>
         <w:ind w:left="360" w:firstLineChars="0" w:firstLine="0"/>
         <w:rPr>
-          <w:rFonts w:hint="eastAsia"/>
           <w:szCs w:val="21"/>
         </w:rPr>
       </w:pPr>
@@ -9446,7 +9451,6 @@
         <w:spacing w:line="360" w:lineRule="auto"/>
         <w:ind w:left="360" w:firstLineChars="0" w:firstLine="0"/>
         <w:rPr>
-          <w:rFonts w:hint="eastAsia"/>
           <w:szCs w:val="21"/>
         </w:rPr>
       </w:pPr>
@@ -9474,19 +9478,7 @@
         <w:rPr>
           <w:szCs w:val="21"/>
         </w:rPr>
-        <w:t>.</w:t>
-      </w:r>
-      <w:r>
-        <w:rPr>
-          <w:szCs w:val="21"/>
-        </w:rPr>
-        <w:t>clone(),</w:t>
-      </w:r>
-      <w:r>
-        <w:rPr>
-          <w:szCs w:val="21"/>
-        </w:rPr>
-        <w:t>appendTo(“ul#list2”);</w:t>
+        <w:t>.clone(),appendTo(“ul#list2”);</w:t>
       </w:r>
       <w:r>
         <w:rPr>
@@ -9506,7 +9498,6 @@
         <w:spacing w:line="360" w:lineRule="auto"/>
         <w:ind w:firstLineChars="0"/>
         <w:rPr>
-          <w:rFonts w:hint="eastAsia"/>
           <w:szCs w:val="21"/>
         </w:rPr>
       </w:pPr>
@@ -9543,8 +9534,6 @@
         </w:rPr>
         <w:t>他们的回调方法总会被作为$.ajax()的成功回调方法调用。每个回调方法都接受两个参数，分别是请求对象的相应文本responseText和状态status。状态是以下几个值之一：success、error、notmodified。在使用getJSON和getScript方法时相应会被求值，因此getJSON方法中传给回调的参数是一个JavaScript对象。</w:t>
       </w:r>
-      <w:bookmarkStart w:id="0" w:name="_GoBack"/>
-      <w:bookmarkEnd w:id="0"/>
     </w:p>
     <w:sectPr>
       <w:pgSz w:w="11906" w:h="16838"/>

</xml_diff>